<commit_message>
[tests/fix]: Fixed problems with save changes in file, added test
</commit_message>
<xml_diff>
--- a/examples/docx/example.docx
+++ b/examples/docx/example.docx
@@ -3,99 +3,6 @@
 <w:document xmlns:wpc="http://schemas.microsoft.com/office/word/2010/wordprocessingCanvas" xmlns:cx="http://schemas.microsoft.com/office/drawing/2014/chartex" xmlns:cx1="http://schemas.microsoft.com/office/drawing/2015/9/8/chartex" xmlns:cx2="http://schemas.microsoft.com/office/drawing/2015/10/21/chartex" xmlns:cx3="http://schemas.microsoft.com/office/drawing/2016/5/9/chartex" xmlns:cx4="http://schemas.microsoft.com/office/drawing/2016/5/10/chartex" xmlns:cx5="http://schemas.microsoft.com/office/drawing/2016/5/11/chartex" xmlns:cx6="http://schemas.microsoft.com/office/drawing/2016/5/12/chartex" xmlns:cx7="http://schemas.microsoft.com/office/drawing/2016/5/13/chartex" xmlns:cx8="http://schemas.microsoft.com/office/drawing/2016/5/14/chartex" xmlns:mc="http://schemas.openxmlformats.org/markup-compatibility/2006" xmlns:aink="http://schemas.microsoft.com/office/drawing/2016/ink" xmlns:am3d="http://schemas.microsoft.com/office/drawing/2017/model3d" xmlns:o="urn:schemas-microsoft-com:office:office" xmlns:oel="http://schemas.microsoft.com/office/2019/extlst" xmlns:r="http://schemas.openxmlformats.org/officeDocument/2006/relationships" xmlns:m="http://schemas.openxmlformats.org/officeDocument/2006/math" xmlns:v="urn:schemas-microsoft-com:vml" xmlns:wp14="http://schemas.microsoft.com/office/word/2010/wordprocessingDrawing" xmlns:wp="http://schemas.openxmlformats.org/drawingml/2006/wordprocessingDrawing" xmlns:w10="urn:schemas-microsoft-com:office:word" xmlns:w="http://schemas.openxmlformats.org/wordprocessingml/2006/main" xmlns:w14="http://schemas.microsoft.com/office/word/2010/wordml" xmlns:w15="http://schemas.microsoft.com/office/word/2012/wordml" xmlns:w16cex="http://schemas.microsoft.com/office/word/2018/wordml/cex" xmlns:w16cid="http://schemas.microsoft.com/office/word/2016/wordml/cid" xmlns:w16="http://schemas.microsoft.com/office/word/2018/wordml" xmlns:w16sdtdh="http://schemas.microsoft.com/office/word/2020/wordml/sdtdatahash" xmlns:w16se="http://schemas.microsoft.com/office/word/2015/wordml/symex" xmlns:wpg="http://schemas.microsoft.com/office/word/2010/wordprocessingGroup" xmlns:wpi="http://schemas.microsoft.com/office/word/2010/wordprocessingInk" xmlns:wne="http://schemas.microsoft.com/office/word/2006/wordml" xmlns:wps="http://schemas.microsoft.com/office/word/2010/wordprocessingShape" mc:Ignorable="w14 w15 w16se w16cid w16 w16cex w16sdtdh wp14">
   <w:body>
     <w:p>
-      <w:commentRangeStart w:id="8"/>
-      <w:commentRangeStart w:id="6"/>
-      <w:commentRangeStart w:id="4"/>
-      <w:commentRangeStart w:id="2"/>
-      <w:commentRangeStart w:id="0"/>
-      <w:r>
-        <w:rPr>
-          <w:rFonts w:ascii="Times New Roman" w:hAnsi="Times New Roman"/>
-          <w:b/>
-          <w:i w:val="0"/>
-          <w:color w:val="00FF00"/>
-          <w:sz w:val="28"/>
-          <w:u w:val="wavyDouble"/>
-          <w:lang w:val="en-US"/>
-        </w:rPr>
-        <w:t xml:space="preserve">Example text </w:t>
-      </w:r>
-      <w:r>
-        <w:rPr>
-          <w:rFonts w:ascii="Times New Roman" w:hAnsi="Times New Roman"/>
-          <w:b/>
-          <w:i w:val="0"/>
-          <w:color w:val="00FF00"/>
-          <w:sz w:val="28"/>
-          <w:u w:val="wavyDouble"/>
-        </w:rPr>
-        <w:t>№1</w:t>
-      </w:r>
-      <w:r>
-        <w:rPr>
-          <w:rFonts w:ascii="Times New Roman" w:hAnsi="Times New Roman"/>
-          <w:b/>
-          <w:i w:val="0"/>
-          <w:color w:val="00FF00"/>
-          <w:sz w:val="28"/>
-          <w:u w:val="wavyDouble"/>
-        </w:rPr>
-        <w:commentReference w:id="0"/>
-      </w:r>
-      <w:commentRangeEnd w:id="0"/>
-      <w:r>
-        <w:rPr>
-          <w:rFonts w:ascii="Times New Roman" w:hAnsi="Times New Roman"/>
-          <w:b/>
-          <w:i w:val="0"/>
-          <w:color w:val="00FF00"/>
-          <w:sz w:val="28"/>
-          <w:u w:val="wavyDouble"/>
-        </w:rPr>
-        <w:commentReference w:id="2"/>
-      </w:r>
-      <w:commentRangeEnd w:id="2"/>
-      <w:r>
-        <w:rPr>
-          <w:rFonts w:ascii="Times New Roman" w:hAnsi="Times New Roman"/>
-          <w:b/>
-          <w:i w:val="0"/>
-          <w:color w:val="00FF00"/>
-          <w:sz w:val="28"/>
-          <w:u w:val="wavyDouble"/>
-        </w:rPr>
-        <w:commentReference w:id="4"/>
-      </w:r>
-      <w:commentRangeEnd w:id="4"/>
-      <w:r>
-        <w:rPr>
-          <w:rFonts w:ascii="Times New Roman" w:hAnsi="Times New Roman"/>
-          <w:b/>
-          <w:i w:val="0"/>
-          <w:color w:val="00FF00"/>
-          <w:sz w:val="28"/>
-          <w:u w:val="wavyDouble"/>
-        </w:rPr>
-        <w:commentReference w:id="6"/>
-      </w:r>
-      <w:commentRangeEnd w:id="6"/>
-      <w:r>
-        <w:rPr>
-          <w:rFonts w:ascii="Times New Roman" w:hAnsi="Times New Roman"/>
-          <w:b/>
-          <w:i w:val="0"/>
-          <w:color w:val="00FF00"/>
-          <w:sz w:val="28"/>
-          <w:u w:val="wavyDouble"/>
-        </w:rPr>
-        <w:commentReference w:id="8"/>
-      </w:r>
-      <w:commentRangeEnd w:id="8"/>
-    </w:p>
-    <w:p>
-      <w:commentRangeStart w:id="14"/>
-      <w:commentRangeStart w:id="12"/>
-      <w:commentRangeStart w:id="10"/>
       <w:pPr>
         <w:rPr>
           <w:lang w:val="en-US"/>
@@ -103,63 +10,23 @@
       </w:pPr>
       <w:r>
         <w:rPr>
-          <w:rFonts w:ascii="Times New Roman" w:hAnsi="Times New Roman"/>
-          <w:b/>
-          <w:i w:val="0"/>
-          <w:color w:val="FF00FF"/>
-          <w:sz w:val="28"/>
-          <w:u w:val="wavyDouble"/>
           <w:lang w:val="en-US"/>
         </w:rPr>
-        <w:t xml:space="preserve">Example text </w:t>
+        <w:t>Example Text #1</w:t>
       </w:r>
+    </w:p>
+    <w:p>
+      <w:pPr>
+        <w:rPr>
+          <w:lang w:val="en-US"/>
+        </w:rPr>
+      </w:pPr>
       <w:r>
         <w:rPr>
-          <w:rFonts w:ascii="Times New Roman" w:hAnsi="Times New Roman"/>
-          <w:b/>
-          <w:i w:val="0"/>
-          <w:color w:val="FF00FF"/>
-          <w:sz w:val="28"/>
-          <w:u w:val="wavyDouble"/>
+          <w:lang w:val="en-US"/>
         </w:rPr>
-        <w:t>№2</w:t>
+        <w:t>Example Text #2</w:t>
       </w:r>
-      <w:r>
-        <w:rPr>
-          <w:rFonts w:ascii="Times New Roman" w:hAnsi="Times New Roman"/>
-          <w:b/>
-          <w:i w:val="0"/>
-          <w:color w:val="FF00FF"/>
-          <w:sz w:val="28"/>
-          <w:u w:val="wavyDouble"/>
-        </w:rPr>
-        <w:commentReference w:id="10"/>
-      </w:r>
-      <w:commentRangeEnd w:id="10"/>
-      <w:r>
-        <w:rPr>
-          <w:rFonts w:ascii="Times New Roman" w:hAnsi="Times New Roman"/>
-          <w:b/>
-          <w:i w:val="0"/>
-          <w:color w:val="FF00FF"/>
-          <w:sz w:val="28"/>
-          <w:u w:val="wavyDouble"/>
-        </w:rPr>
-        <w:commentReference w:id="12"/>
-      </w:r>
-      <w:commentRangeEnd w:id="12"/>
-      <w:r>
-        <w:rPr>
-          <w:rFonts w:ascii="Times New Roman" w:hAnsi="Times New Roman"/>
-          <w:b/>
-          <w:i w:val="0"/>
-          <w:color w:val="FF00FF"/>
-          <w:sz w:val="28"/>
-          <w:u w:val="wavyDouble"/>
-        </w:rPr>
-        <w:commentReference w:id="14"/>
-      </w:r>
-      <w:commentRangeEnd w:id="14"/>
     </w:p>
     <w:sectPr>
       <w:pgSz w:w="11906" w:h="16838"/>
@@ -169,79 +36,6 @@
     </w:sectPr>
   </w:body>
 </w:document>
-</file>
-
-<file path=word/comments.xml><?xml version="1.0" encoding="utf-8"?>
-<w:comments xmlns:wpc="http://schemas.microsoft.com/office/word/2010/wordprocessingCanvas" xmlns:cx="http://schemas.microsoft.com/office/drawing/2014/chartex" xmlns:cx1="http://schemas.microsoft.com/office/drawing/2015/9/8/chartex" xmlns:cx2="http://schemas.microsoft.com/office/drawing/2015/10/21/chartex" xmlns:cx3="http://schemas.microsoft.com/office/drawing/2016/5/9/chartex" xmlns:cx4="http://schemas.microsoft.com/office/drawing/2016/5/10/chartex" xmlns:cx5="http://schemas.microsoft.com/office/drawing/2016/5/11/chartex" xmlns:cx6="http://schemas.microsoft.com/office/drawing/2016/5/12/chartex" xmlns:cx7="http://schemas.microsoft.com/office/drawing/2016/5/13/chartex" xmlns:cx8="http://schemas.microsoft.com/office/drawing/2016/5/14/chartex" xmlns:mc="http://schemas.openxmlformats.org/markup-compatibility/2006" xmlns:aink="http://schemas.microsoft.com/office/drawing/2016/ink" xmlns:am3d="http://schemas.microsoft.com/office/drawing/2017/model3d" xmlns:o="urn:schemas-microsoft-com:office:office" xmlns:oel="http://schemas.microsoft.com/office/2019/extlst" xmlns:r="http://schemas.openxmlformats.org/officeDocument/2006/relationships" xmlns:m="http://schemas.openxmlformats.org/officeDocument/2006/math" xmlns:v="urn:schemas-microsoft-com:vml" xmlns:wp14="http://schemas.microsoft.com/office/word/2010/wordprocessingDrawing" xmlns:wp="http://schemas.openxmlformats.org/drawingml/2006/wordprocessingDrawing" xmlns:w10="urn:schemas-microsoft-com:office:word" xmlns:w="http://schemas.openxmlformats.org/wordprocessingml/2006/main" xmlns:w14="http://schemas.microsoft.com/office/word/2010/wordml" xmlns:w15="http://schemas.microsoft.com/office/word/2012/wordml" xmlns:w16cex="http://schemas.microsoft.com/office/word/2018/wordml/cex" xmlns:w16cid="http://schemas.microsoft.com/office/word/2016/wordml/cid" xmlns:w16="http://schemas.microsoft.com/office/word/2018/wordml" xmlns:w16sdtdh="http://schemas.microsoft.com/office/word/2020/wordml/sdtdatahash" xmlns:w16se="http://schemas.microsoft.com/office/word/2015/wordml/symex" xmlns:wpg="http://schemas.microsoft.com/office/word/2010/wordprocessingGroup" xmlns:wpi="http://schemas.microsoft.com/office/word/2010/wordprocessingInk" xmlns:wne="http://schemas.microsoft.com/office/word/2006/wordml" xmlns:wps="http://schemas.microsoft.com/office/word/2010/wordprocessingShape" mc:Ignorable="w14 w15 w16se w16cid w16 w16cex w16sdtdh wp14">
-  <w:comment w:id="0" w:author="Manager" w:date="2024-02-29T12:37:00Z" w:initials="pd">
-    <w:p>
-      <w:r>
-        <w:t>Example comment</w:t>
-      </w:r>
-    </w:p>
-  </w:comment>
-  <w:comment w:initials="pd" w:date="2024-03-02T19:43:47.025881" w:id="2" w:author="Manager">
-    <w:p>
-      <w:r>
-        <w:t>Example comment</w:t>
-      </w:r>
-    </w:p>
-  </w:comment>
-  <w:comment w:initials="pd" w:date="2024-03-02T19:45:47.032334" w:id="4" w:author="Manager">
-    <w:p>
-      <w:r>
-        <w:t>Example comment</w:t>
-      </w:r>
-    </w:p>
-  </w:comment>
-  <w:comment w:initials="pd" w:date="2024-03-02T20:10:47.942532" w:id="6" w:author="Manager">
-    <w:p>
-      <w:r>
-        <w:t>Example comment</w:t>
-      </w:r>
-    </w:p>
-  </w:comment>
-  <w:comment w:initials="pd" w:date="2024-03-02T20:11:39.989128" w:id="8" w:author="O">
-    <w:p>
-      <w:r>
-        <w:t>O</w:t>
-      </w:r>
-    </w:p>
-  </w:comment>
-  <w:comment w:initials="pd" w:date="2024-03-02T20:41:26.195192" w:id="10" w:author="O">
-    <w:p>
-      <w:r>
-        <w:t>O</w:t>
-      </w:r>
-    </w:p>
-  </w:comment>
-  <w:comment w:initials="pd" w:date="2024-03-02T20:41:48.199602" w:id="12" w:author="O">
-    <w:p>
-      <w:r>
-        <w:t>O</w:t>
-      </w:r>
-    </w:p>
-  </w:comment>
-  <w:comment w:initials="pd" w:date="2024-03-02T20:42:07.061146" w:id="14" w:author="Manager">
-    <w:p>
-      <w:r>
-        <w:t>Example comment</w:t>
-      </w:r>
-    </w:p>
-  </w:comment>
-</w:comments>
-</file>
-
-<file path=word/commentsExtended.xml><?xml version="1.0" encoding="utf-8"?>
-<w15:commentsEx xmlns:wpc="http://schemas.microsoft.com/office/word/2010/wordprocessingCanvas" xmlns:cx="http://schemas.microsoft.com/office/drawing/2014/chartex" xmlns:cx1="http://schemas.microsoft.com/office/drawing/2015/9/8/chartex" xmlns:cx2="http://schemas.microsoft.com/office/drawing/2015/10/21/chartex" xmlns:cx3="http://schemas.microsoft.com/office/drawing/2016/5/9/chartex" xmlns:cx4="http://schemas.microsoft.com/office/drawing/2016/5/10/chartex" xmlns:cx5="http://schemas.microsoft.com/office/drawing/2016/5/11/chartex" xmlns:cx6="http://schemas.microsoft.com/office/drawing/2016/5/12/chartex" xmlns:cx7="http://schemas.microsoft.com/office/drawing/2016/5/13/chartex" xmlns:cx8="http://schemas.microsoft.com/office/drawing/2016/5/14/chartex" xmlns:mc="http://schemas.openxmlformats.org/markup-compatibility/2006" xmlns:aink="http://schemas.microsoft.com/office/drawing/2016/ink" xmlns:am3d="http://schemas.microsoft.com/office/drawing/2017/model3d" xmlns:o="urn:schemas-microsoft-com:office:office" xmlns:oel="http://schemas.microsoft.com/office/2019/extlst" xmlns:r="http://schemas.openxmlformats.org/officeDocument/2006/relationships" xmlns:m="http://schemas.openxmlformats.org/officeDocument/2006/math" xmlns:v="urn:schemas-microsoft-com:vml" xmlns:wp14="http://schemas.microsoft.com/office/word/2010/wordprocessingDrawing" xmlns:wp="http://schemas.openxmlformats.org/drawingml/2006/wordprocessingDrawing" xmlns:w10="urn:schemas-microsoft-com:office:word" xmlns:w="http://schemas.openxmlformats.org/wordprocessingml/2006/main" xmlns:w14="http://schemas.microsoft.com/office/word/2010/wordml" xmlns:w15="http://schemas.microsoft.com/office/word/2012/wordml" xmlns:w16cex="http://schemas.microsoft.com/office/word/2018/wordml/cex" xmlns:w16cid="http://schemas.microsoft.com/office/word/2016/wordml/cid" xmlns:w16="http://schemas.microsoft.com/office/word/2018/wordml" xmlns:w16sdtdh="http://schemas.microsoft.com/office/word/2020/wordml/sdtdatahash" xmlns:w16se="http://schemas.microsoft.com/office/word/2015/wordml/symex" xmlns:wpg="http://schemas.microsoft.com/office/word/2010/wordprocessingGroup" xmlns:wpi="http://schemas.microsoft.com/office/word/2010/wordprocessingInk" xmlns:wne="http://schemas.microsoft.com/office/word/2006/wordml" xmlns:wps="http://schemas.microsoft.com/office/word/2010/wordprocessingShape" mc:Ignorable="w14 w15 w16se w16cid w16 w16cex w16sdtdh wp14">
-  <w15:commentEx w15:paraId="49C5E7D0" w15:done="1"/>
-</w15:commentsEx>
-</file>
-
-<file path=word/commentsIds.xml><?xml version="1.0" encoding="utf-8"?>
-<w16cid:commentsIds xmlns:wpc="http://schemas.microsoft.com/office/word/2010/wordprocessingCanvas" xmlns:cx="http://schemas.microsoft.com/office/drawing/2014/chartex" xmlns:cx1="http://schemas.microsoft.com/office/drawing/2015/9/8/chartex" xmlns:cx2="http://schemas.microsoft.com/office/drawing/2015/10/21/chartex" xmlns:cx3="http://schemas.microsoft.com/office/drawing/2016/5/9/chartex" xmlns:cx4="http://schemas.microsoft.com/office/drawing/2016/5/10/chartex" xmlns:cx5="http://schemas.microsoft.com/office/drawing/2016/5/11/chartex" xmlns:cx6="http://schemas.microsoft.com/office/drawing/2016/5/12/chartex" xmlns:cx7="http://schemas.microsoft.com/office/drawing/2016/5/13/chartex" xmlns:cx8="http://schemas.microsoft.com/office/drawing/2016/5/14/chartex" xmlns:mc="http://schemas.openxmlformats.org/markup-compatibility/2006" xmlns:aink="http://schemas.microsoft.com/office/drawing/2016/ink" xmlns:am3d="http://schemas.microsoft.com/office/drawing/2017/model3d" xmlns:o="urn:schemas-microsoft-com:office:office" xmlns:oel="http://schemas.microsoft.com/office/2019/extlst" xmlns:r="http://schemas.openxmlformats.org/officeDocument/2006/relationships" xmlns:m="http://schemas.openxmlformats.org/officeDocument/2006/math" xmlns:v="urn:schemas-microsoft-com:vml" xmlns:wp14="http://schemas.microsoft.com/office/word/2010/wordprocessingDrawing" xmlns:wp="http://schemas.openxmlformats.org/drawingml/2006/wordprocessingDrawing" xmlns:w10="urn:schemas-microsoft-com:office:word" xmlns:w="http://schemas.openxmlformats.org/wordprocessingml/2006/main" xmlns:w14="http://schemas.microsoft.com/office/word/2010/wordml" xmlns:w15="http://schemas.microsoft.com/office/word/2012/wordml" xmlns:w16cex="http://schemas.microsoft.com/office/word/2018/wordml/cex" xmlns:w16cid="http://schemas.microsoft.com/office/word/2016/wordml/cid" xmlns:w16="http://schemas.microsoft.com/office/word/2018/wordml" xmlns:w16sdtdh="http://schemas.microsoft.com/office/word/2020/wordml/sdtdatahash" xmlns:w16se="http://schemas.microsoft.com/office/word/2015/wordml/symex" xmlns:wpg="http://schemas.microsoft.com/office/word/2010/wordprocessingGroup" xmlns:wpi="http://schemas.microsoft.com/office/word/2010/wordprocessingInk" xmlns:wne="http://schemas.microsoft.com/office/word/2006/wordml" xmlns:wps="http://schemas.microsoft.com/office/word/2010/wordprocessingShape" mc:Ignorable="w14 w15 w16se w16cid w16 w16cex w16sdtdh wp14">
-  <w16cid:commentId w16cid:paraId="49C5E7D0" w16cid:durableId="2DAF0395"/>
-</w16cid:commentsIds>
 </file>
 
 <file path=word/styles.xml><?xml version="1.0" encoding="utf-8"?>
@@ -652,7 +446,7 @@
     <w:link w:val="10"/>
     <w:uiPriority w:val="9"/>
     <w:qFormat/>
-    <w:rsid w:val="00A64F4A"/>
+    <w:rsid w:val="00A75823"/>
     <w:pPr>
       <w:keepNext/>
       <w:keepLines/>
@@ -675,7 +469,7 @@
     <w:semiHidden/>
     <w:unhideWhenUsed/>
     <w:qFormat/>
-    <w:rsid w:val="00A64F4A"/>
+    <w:rsid w:val="00A75823"/>
     <w:pPr>
       <w:keepNext/>
       <w:keepLines/>
@@ -698,7 +492,7 @@
     <w:semiHidden/>
     <w:unhideWhenUsed/>
     <w:qFormat/>
-    <w:rsid w:val="00A64F4A"/>
+    <w:rsid w:val="00A75823"/>
     <w:pPr>
       <w:keepNext/>
       <w:keepLines/>
@@ -721,7 +515,7 @@
     <w:semiHidden/>
     <w:unhideWhenUsed/>
     <w:qFormat/>
-    <w:rsid w:val="00A64F4A"/>
+    <w:rsid w:val="00A75823"/>
     <w:pPr>
       <w:keepNext/>
       <w:keepLines/>
@@ -744,7 +538,7 @@
     <w:semiHidden/>
     <w:unhideWhenUsed/>
     <w:qFormat/>
-    <w:rsid w:val="00A64F4A"/>
+    <w:rsid w:val="00A75823"/>
     <w:pPr>
       <w:keepNext/>
       <w:keepLines/>
@@ -765,7 +559,7 @@
     <w:semiHidden/>
     <w:unhideWhenUsed/>
     <w:qFormat/>
-    <w:rsid w:val="00A64F4A"/>
+    <w:rsid w:val="00A75823"/>
     <w:pPr>
       <w:keepNext/>
       <w:keepLines/>
@@ -788,7 +582,7 @@
     <w:semiHidden/>
     <w:unhideWhenUsed/>
     <w:qFormat/>
-    <w:rsid w:val="00A64F4A"/>
+    <w:rsid w:val="00A75823"/>
     <w:pPr>
       <w:keepNext/>
       <w:keepLines/>
@@ -809,7 +603,7 @@
     <w:semiHidden/>
     <w:unhideWhenUsed/>
     <w:qFormat/>
-    <w:rsid w:val="00A64F4A"/>
+    <w:rsid w:val="00A75823"/>
     <w:pPr>
       <w:keepNext/>
       <w:keepLines/>
@@ -832,7 +626,7 @@
     <w:semiHidden/>
     <w:unhideWhenUsed/>
     <w:qFormat/>
-    <w:rsid w:val="00A64F4A"/>
+    <w:rsid w:val="00A75823"/>
     <w:pPr>
       <w:keepNext/>
       <w:keepLines/>
@@ -876,7 +670,7 @@
     <w:basedOn w:val="a0"/>
     <w:link w:val="1"/>
     <w:uiPriority w:val="9"/>
-    <w:rsid w:val="00A64F4A"/>
+    <w:rsid w:val="00A75823"/>
     <w:rPr>
       <w:rFonts w:asciiTheme="majorHAnsi" w:eastAsiaTheme="majorEastAsia" w:hAnsiTheme="majorHAnsi" w:cstheme="majorBidi"/>
       <w:color w:val="0F4761" w:themeColor="accent1" w:themeShade="BF"/>
@@ -890,7 +684,7 @@
     <w:link w:val="2"/>
     <w:uiPriority w:val="9"/>
     <w:semiHidden/>
-    <w:rsid w:val="00A64F4A"/>
+    <w:rsid w:val="00A75823"/>
     <w:rPr>
       <w:rFonts w:asciiTheme="majorHAnsi" w:eastAsiaTheme="majorEastAsia" w:hAnsiTheme="majorHAnsi" w:cstheme="majorBidi"/>
       <w:color w:val="0F4761" w:themeColor="accent1" w:themeShade="BF"/>
@@ -904,7 +698,7 @@
     <w:link w:val="3"/>
     <w:uiPriority w:val="9"/>
     <w:semiHidden/>
-    <w:rsid w:val="00A64F4A"/>
+    <w:rsid w:val="00A75823"/>
     <w:rPr>
       <w:rFonts w:eastAsiaTheme="majorEastAsia" w:cstheme="majorBidi"/>
       <w:color w:val="0F4761" w:themeColor="accent1" w:themeShade="BF"/>
@@ -918,7 +712,7 @@
     <w:link w:val="4"/>
     <w:uiPriority w:val="9"/>
     <w:semiHidden/>
-    <w:rsid w:val="00A64F4A"/>
+    <w:rsid w:val="00A75823"/>
     <w:rPr>
       <w:rFonts w:eastAsiaTheme="majorEastAsia" w:cstheme="majorBidi"/>
       <w:i/>
@@ -932,7 +726,7 @@
     <w:link w:val="5"/>
     <w:uiPriority w:val="9"/>
     <w:semiHidden/>
-    <w:rsid w:val="00A64F4A"/>
+    <w:rsid w:val="00A75823"/>
     <w:rPr>
       <w:rFonts w:eastAsiaTheme="majorEastAsia" w:cstheme="majorBidi"/>
       <w:color w:val="0F4761" w:themeColor="accent1" w:themeShade="BF"/>
@@ -944,7 +738,7 @@
     <w:link w:val="6"/>
     <w:uiPriority w:val="9"/>
     <w:semiHidden/>
-    <w:rsid w:val="00A64F4A"/>
+    <w:rsid w:val="00A75823"/>
     <w:rPr>
       <w:rFonts w:eastAsiaTheme="majorEastAsia" w:cstheme="majorBidi"/>
       <w:i/>
@@ -958,7 +752,7 @@
     <w:link w:val="7"/>
     <w:uiPriority w:val="9"/>
     <w:semiHidden/>
-    <w:rsid w:val="00A64F4A"/>
+    <w:rsid w:val="00A75823"/>
     <w:rPr>
       <w:rFonts w:eastAsiaTheme="majorEastAsia" w:cstheme="majorBidi"/>
       <w:color w:val="595959" w:themeColor="text1" w:themeTint="A6"/>
@@ -970,7 +764,7 @@
     <w:link w:val="8"/>
     <w:uiPriority w:val="9"/>
     <w:semiHidden/>
-    <w:rsid w:val="00A64F4A"/>
+    <w:rsid w:val="00A75823"/>
     <w:rPr>
       <w:rFonts w:eastAsiaTheme="majorEastAsia" w:cstheme="majorBidi"/>
       <w:i/>
@@ -984,7 +778,7 @@
     <w:link w:val="9"/>
     <w:uiPriority w:val="9"/>
     <w:semiHidden/>
-    <w:rsid w:val="00A64F4A"/>
+    <w:rsid w:val="00A75823"/>
     <w:rPr>
       <w:rFonts w:eastAsiaTheme="majorEastAsia" w:cstheme="majorBidi"/>
       <w:color w:val="272727" w:themeColor="text1" w:themeTint="D8"/>
@@ -997,7 +791,7 @@
     <w:link w:val="a4"/>
     <w:uiPriority w:val="10"/>
     <w:qFormat/>
-    <w:rsid w:val="00A64F4A"/>
+    <w:rsid w:val="00A75823"/>
     <w:pPr>
       <w:spacing w:after="80" w:line="240" w:lineRule="auto"/>
       <w:contextualSpacing/>
@@ -1015,7 +809,7 @@
     <w:basedOn w:val="a0"/>
     <w:link w:val="a3"/>
     <w:uiPriority w:val="10"/>
-    <w:rsid w:val="00A64F4A"/>
+    <w:rsid w:val="00A75823"/>
     <w:rPr>
       <w:rFonts w:asciiTheme="majorHAnsi" w:eastAsiaTheme="majorEastAsia" w:hAnsiTheme="majorHAnsi" w:cstheme="majorBidi"/>
       <w:spacing w:val="-10"/>
@@ -1031,7 +825,7 @@
     <w:link w:val="a6"/>
     <w:uiPriority w:val="11"/>
     <w:qFormat/>
-    <w:rsid w:val="00A64F4A"/>
+    <w:rsid w:val="00A75823"/>
     <w:pPr>
       <w:numPr>
         <w:ilvl w:val="1"/>
@@ -1050,7 +844,7 @@
     <w:basedOn w:val="a0"/>
     <w:link w:val="a5"/>
     <w:uiPriority w:val="11"/>
-    <w:rsid w:val="00A64F4A"/>
+    <w:rsid w:val="00A75823"/>
     <w:rPr>
       <w:rFonts w:eastAsiaTheme="majorEastAsia" w:cstheme="majorBidi"/>
       <w:color w:val="595959" w:themeColor="text1" w:themeTint="A6"/>
@@ -1066,7 +860,7 @@
     <w:link w:val="22"/>
     <w:uiPriority w:val="29"/>
     <w:qFormat/>
-    <w:rsid w:val="00A64F4A"/>
+    <w:rsid w:val="00A75823"/>
     <w:pPr>
       <w:spacing w:before="160"/>
       <w:jc w:val="center"/>
@@ -1082,7 +876,7 @@
     <w:basedOn w:val="a0"/>
     <w:link w:val="21"/>
     <w:uiPriority w:val="29"/>
-    <w:rsid w:val="00A64F4A"/>
+    <w:rsid w:val="00A75823"/>
     <w:rPr>
       <w:i/>
       <w:iCs/>
@@ -1094,7 +888,7 @@
     <w:basedOn w:val="a"/>
     <w:uiPriority w:val="34"/>
     <w:qFormat/>
-    <w:rsid w:val="00A64F4A"/>
+    <w:rsid w:val="00A75823"/>
     <w:pPr>
       <w:ind w:left="720"/>
       <w:contextualSpacing/>
@@ -1105,7 +899,7 @@
     <w:basedOn w:val="a0"/>
     <w:uiPriority w:val="21"/>
     <w:qFormat/>
-    <w:rsid w:val="00A64F4A"/>
+    <w:rsid w:val="00A75823"/>
     <w:rPr>
       <w:i/>
       <w:iCs/>
@@ -1119,7 +913,7 @@
     <w:link w:val="aa"/>
     <w:uiPriority w:val="30"/>
     <w:qFormat/>
-    <w:rsid w:val="00A64F4A"/>
+    <w:rsid w:val="00A75823"/>
     <w:pPr>
       <w:pBdr>
         <w:top w:val="single" w:sz="4" w:space="10" w:color="0F4761" w:themeColor="accent1" w:themeShade="BF"/>
@@ -1140,7 +934,7 @@
     <w:basedOn w:val="a0"/>
     <w:link w:val="a9"/>
     <w:uiPriority w:val="30"/>
-    <w:rsid w:val="00A64F4A"/>
+    <w:rsid w:val="00A75823"/>
     <w:rPr>
       <w:i/>
       <w:iCs/>
@@ -1152,48 +946,13 @@
     <w:basedOn w:val="a0"/>
     <w:uiPriority w:val="32"/>
     <w:qFormat/>
-    <w:rsid w:val="00A64F4A"/>
+    <w:rsid w:val="00A75823"/>
     <w:rPr>
       <w:b/>
       <w:bCs/>
       <w:smallCaps/>
       <w:color w:val="0F4761" w:themeColor="accent1" w:themeShade="BF"/>
       <w:spacing w:val="5"/>
-    </w:rPr>
-  </w:style>
-  <w:style w:type="paragraph" w:styleId="ac">
-    <w:name w:val="annotation text"/>
-    <w:basedOn w:val="a"/>
-    <w:link w:val="ad"/>
-    <w:uiPriority w:val="99"/>
-    <w:unhideWhenUsed/>
-    <w:pPr>
-      <w:spacing w:line="240" w:lineRule="auto"/>
-    </w:pPr>
-    <w:rPr>
-      <w:sz w:val="20"/>
-      <w:szCs w:val="20"/>
-    </w:rPr>
-  </w:style>
-  <w:style w:type="character" w:customStyle="1" w:styleId="ad">
-    <w:name w:val="Текст примечания Знак"/>
-    <w:basedOn w:val="a0"/>
-    <w:link w:val="ac"/>
-    <w:uiPriority w:val="99"/>
-    <w:rPr>
-      <w:sz w:val="20"/>
-      <w:szCs w:val="20"/>
-    </w:rPr>
-  </w:style>
-  <w:style w:type="character" w:styleId="ae">
-    <w:name w:val="annotation reference"/>
-    <w:basedOn w:val="a0"/>
-    <w:uiPriority w:val="99"/>
-    <w:semiHidden/>
-    <w:unhideWhenUsed/>
-    <w:rPr>
-      <w:sz w:val="16"/>
-      <w:szCs w:val="16"/>
     </w:rPr>
   </w:style>
 </w:styles>

</xml_diff>